<commit_message>
Finish website, booking form
</commit_message>
<xml_diff>
--- a/EXAMEN final MOA DEV_SMCDB04.docx
+++ b/EXAMEN final MOA DEV_SMCDB04.docx
@@ -1880,8 +1880,15 @@
       <w:r>
         <w:rPr>
           <w:rFonts w:eastAsia="Poppins" w:cs="Poppins" w:ascii="Poppins" w:hAnsi="Poppins"/>
-        </w:rPr>
-        <w:t>Cada vez que un cliente realice una reserva en nuestra web se creará una llamada API donde los usuarios reservan una habitación de hotel, esta llamada debe incluir todos los campos relacionados con la reserva y con el usuario que realiza la misma. La habitación puede albergar hasta tres personas y si alguna de ellas es menor de edad el campo DNI es No es obligatorio.</w:t>
+          <w:shd w:fill="81D41A" w:val="clear"/>
+        </w:rPr>
+        <w:t xml:space="preserve">Cada vez que un cliente realice una reserva en nuestra web se creará una llamada API donde los usuarios reservan una habitación de hotel, esta llamada debe incluir todos los campos relacionados con la reserva y con el usuario que realiza la misma. </w:t>
+      </w:r>
+      <w:r>
+        <w:rPr>
+          <w:rFonts w:eastAsia="Poppins" w:cs="Poppins" w:ascii="Poppins" w:hAnsi="Poppins"/>
+        </w:rPr>
+        <w:t>La habitación puede albergar hasta tres personas y si alguna de ellas es menor de edad el campo DNI es No es obligatorio.</w:t>
       </w:r>
     </w:p>
     <w:p>
@@ -1920,8 +1927,28 @@
       <w:r>
         <w:rPr>
           <w:rFonts w:eastAsia="Poppins" w:cs="Poppins" w:ascii="Poppins" w:hAnsi="Poppins"/>
-        </w:rPr>
-        <w:t>El email inicial que se envíe debe de ser un email dinámico donde se mostrarán todos los datos de la reserva en el idioma específico del usuario y su moneda es diferente al euro se deberá de convertir con el cambio adecuando euro / moneda local. Y debe de contar con un enlace de “confirmar la reserva”.</w:t>
+          <w:shd w:fill="81D41A" w:val="clear"/>
+        </w:rPr>
+        <w:t>El email inicial que se envíe debe de ser un email dinámico</w:t>
+      </w:r>
+      <w:r>
+        <w:rPr>
+          <w:rFonts w:eastAsia="Poppins" w:cs="Poppins" w:ascii="Poppins" w:hAnsi="Poppins"/>
+        </w:rPr>
+        <w:t xml:space="preserve"> donde se mostrarán todos los datos de la reserva en el idioma específico del usuario y su moneda es diferente al euro se deberá de convertir con el cambio adecuando euro / moneda local. </w:t>
+      </w:r>
+      <w:r>
+        <w:rPr>
+          <w:rFonts w:eastAsia="Poppins" w:cs="Poppins" w:ascii="Poppins" w:hAnsi="Poppins"/>
+          <w:shd w:fill="81D41A" w:val="clear"/>
+        </w:rPr>
+        <w:t>Y debe de contar con un enlace de “confirmar la reserva”</w:t>
+      </w:r>
+      <w:r>
+        <w:rPr>
+          <w:rFonts w:eastAsia="Poppins" w:cs="Poppins" w:ascii="Poppins" w:hAnsi="Poppins"/>
+        </w:rPr>
+        <w:t>.</w:t>
       </w:r>
     </w:p>
     <w:p>
@@ -2085,12 +2112,13 @@
         <w:spacing w:before="240" w:after="240"/>
         <w:jc w:val="both"/>
         <w:rPr>
-          <w:rFonts w:ascii="Poppins" w:hAnsi="Poppins" w:eastAsia="Poppins" w:cs="Poppins"/>
-        </w:rPr>
-      </w:pPr>
-      <w:r>
-        <w:rPr>
-          <w:rFonts w:eastAsia="Poppins" w:cs="Poppins" w:ascii="Poppins" w:hAnsi="Poppins"/>
+          <w:color w:val="C9211E"/>
+        </w:rPr>
+      </w:pPr>
+      <w:r>
+        <w:rPr>
+          <w:rFonts w:eastAsia="Poppins" w:cs="Poppins" w:ascii="Poppins" w:hAnsi="Poppins"/>
+          <w:color w:val="C9211E"/>
         </w:rPr>
         <w:t>El email debe de mostrar los siguientes campos en el idioma específico del usuario, nombre del hotel, días restantes para el viaje, duración de días de la estancia, persona que ha realizado la reserva, coste de la reserva en su moneda, categoría del hotel, nombre de los otros asistentes.</w:t>
       </w:r>
@@ -3626,7 +3654,6 @@
   <w:p>
     <w:pPr>
       <w:pStyle w:val="Normal"/>
-      <w:pBdr/>
       <w:tabs>
         <w:tab w:val="clear" w:pos="720"/>
         <w:tab w:val="center" w:pos="4419" w:leader="none"/>
@@ -4090,6 +4117,7 @@
     <w:rsid w:val="00ff4178"/>
     <w:pPr>
       <w:widowControl/>
+      <w:suppressAutoHyphens w:val="true"/>
       <w:bidi w:val="0"/>
       <w:spacing w:lineRule="auto" w:line="276" w:before="200" w:after="200"/>
       <w:jc w:val="left"/>

</xml_diff>